<commit_message>
Update Profiling Tratamientos Vista.docx
</commit_message>
<xml_diff>
--- a/documentation/Profiling/Profiling Tratamientos Vista.docx
+++ b/documentation/Profiling/Profiling Tratamientos Vista.docx
@@ -71,13 +71,34 @@
         <w:t>mostrar un informe que contenía muchos tratamientos</w:t>
       </w:r>
       <w:r>
-        <w:t xml:space="preserve">, pues la query mostraba todos los que un </w:t>
+        <w:t xml:space="preserve"> </w:t>
+      </w:r>
+      <w:r>
+        <w:t xml:space="preserve">pues la query </w:t>
+      </w:r>
+      <w:r>
+        <w:t>devolvía</w:t>
+      </w:r>
+      <w:r>
+        <w:t xml:space="preserve"> todos los que un </w:t>
       </w:r>
       <w:r>
         <w:t>médico</w:t>
       </w:r>
       <w:r>
-        <w:t xml:space="preserve"> ha creado en el informe, lo cual se traduce en un coste computacional demasiado alto. Esto provocaba que la experiencia de usuario se viera muy afectada.</w:t>
+        <w:t xml:space="preserve"> ha creado en el informe</w:t>
+      </w:r>
+      <w:r>
+        <w:t>, así como el render de la vista debía mostrar un gran número de tratamientos en la vista de Informe. Esto</w:t>
+      </w:r>
+      <w:r>
+        <w:t xml:space="preserve"> se traduce en un coste computacional demasiado alto</w:t>
+      </w:r>
+      <w:r>
+        <w:t xml:space="preserve"> y provoca</w:t>
+      </w:r>
+      <w:r>
+        <w:t xml:space="preserve"> que la experiencia de usuario se viera afectada.</w:t>
       </w:r>
     </w:p>
     <w:p>
@@ -152,6 +173,9 @@
     </w:p>
     <w:p/>
     <w:p>
+      <w:r>
+        <w:t xml:space="preserve">Se ha de notar, que el tiempo que consume el render del jsp es muy alto. </w:t>
+      </w:r>
       <w:r>
         <w:t>Esto se debe a que la consulta recoge todos los tratamientos del informe. Podemos observar cómo, de todas las consultas realizadas para este listado, la query que no devuelve los tratamientos asociados a un respectivo informe es la que consume un mayor tiempo en ejecutarse.</w:t>
       </w:r>
@@ -642,7 +666,10 @@
         <w:t xml:space="preserve"> ‘’jdbc query’’ ha bajado hasta los 3,2ms</w:t>
       </w:r>
       <w:r>
-        <w:t xml:space="preserve"> y su count a 6.</w:t>
+        <w:t xml:space="preserve"> y su count</w:t>
+      </w:r>
+      <w:r>
+        <w:t>; mientras que el tiempo total que consume el render jsp ha sido notablemente reducido hasta 2,9 ms.</w:t>
       </w:r>
     </w:p>
     <w:p>

</xml_diff>